<commit_message>
avance plan de ordenamiento
</commit_message>
<xml_diff>
--- a/Jorge Luis Pineda Montagut/Plan de mejoramiento/PROPUESTA PLAN DE MEJORAMIENTO (5).docx
+++ b/Jorge Luis Pineda Montagut/Plan de mejoramiento/PROPUESTA PLAN DE MEJORAMIENTO (5).docx
@@ -457,6 +457,7 @@
               <w:jc w:val="both"/>
               <w:rPr/>
             </w:pPr>
+            <w:bookmarkStart w:id="1" w:name="__DdeLink__614_4019273201"/>
             <w:r>
               <w:rPr>
                 <w:b/>
@@ -472,6 +473,7 @@
               <w:jc w:val="both"/>
               <w:rPr/>
             </w:pPr>
+            <w:bookmarkStart w:id="2" w:name="__DdeLink__614_4019273201"/>
             <w:r>
               <w:rPr>
                 <w:b/>
@@ -479,6 +481,7 @@
               </w:rPr>
               <w:t>Recurso monetario para costear roles diferentes a los que ya estaban dispuestos en el proyecto para cubrir la necesidad indicada.</w:t>
             </w:r>
+            <w:bookmarkEnd w:id="2"/>
           </w:p>
         </w:tc>
         <w:tc>
@@ -510,7 +513,21 @@
                 <w:b/>
                 <w:color w:val="000000"/>
               </w:rPr>
-              <w:t>Las accciones a realizar seran:</w:t>
+              <w:t xml:space="preserve">Las </w:t>
+            </w:r>
+            <w:r>
+              <w:rPr>
+                <w:b/>
+                <w:color w:val="000000"/>
+              </w:rPr>
+              <w:t>acciones</w:t>
+            </w:r>
+            <w:r>
+              <w:rPr>
+                <w:b/>
+                <w:color w:val="000000"/>
+              </w:rPr>
+              <w:t xml:space="preserve"> a realizar seran:</w:t>
             </w:r>
           </w:p>
           <w:p>
@@ -616,7 +633,7 @@
                 <w:b/>
                 <w:color w:val="000000"/>
               </w:rPr>
-              <w:t>Realizar las pruebas necesarias para garantizar un facil uso del sistema y que evite generar los problemas detectados anteriormente</w:t>
+              <w:t>Realizar las pruebas necesarias para garantizar un fácil uso del sistema y que evite generar los problemas detectados anteriormente</w:t>
             </w:r>
           </w:p>
         </w:tc>
@@ -1077,51 +1094,6 @@
           <w:vertAlign w:val="baseline"/>
         </w:rPr>
         <w:t>APERTURA DE LA ACCIÓN</w:t>
-      </w:r>
-    </w:p>
-    <w:p>
-      <w:pPr>
-        <w:pStyle w:val="Normal"/>
-        <w:rPr/>
-      </w:pPr>
-      <w:r>
-        <w:rPr/>
-      </w:r>
-    </w:p>
-    <w:p>
-      <w:pPr>
-        <w:pStyle w:val="Normal"/>
-        <w:rPr/>
-      </w:pPr>
-      <w:r>
-        <w:rPr/>
-      </w:r>
-    </w:p>
-    <w:p>
-      <w:pPr>
-        <w:pStyle w:val="Normal"/>
-        <w:rPr/>
-      </w:pPr>
-      <w:r>
-        <w:rPr/>
-      </w:r>
-    </w:p>
-    <w:p>
-      <w:pPr>
-        <w:pStyle w:val="Normal"/>
-        <w:rPr/>
-      </w:pPr>
-      <w:r>
-        <w:rPr/>
-      </w:r>
-    </w:p>
-    <w:p>
-      <w:pPr>
-        <w:pStyle w:val="Normal"/>
-        <w:rPr/>
-      </w:pPr>
-      <w:r>
-        <w:rPr/>
       </w:r>
     </w:p>
     <w:p>
@@ -2102,6 +2074,7 @@
                 <w:sz w:val="16"/>
                 <w:szCs w:val="16"/>
               </w:rPr>
+              <w:t>Errores en la digitación de datos personales generando problemas en el cargue y/o actualización de datos en la plataforma Scienti</w:t>
             </w:r>
           </w:p>
           <w:p>
@@ -2173,6 +2146,7 @@
                 <w:sz w:val="16"/>
                 <w:szCs w:val="16"/>
               </w:rPr>
+              <w:t>Identificar los posibles problemas que contenga el sistema que ocasiona los errores de digitación de la información en la plataforma Scienti</w:t>
             </w:r>
           </w:p>
         </w:tc>
@@ -2206,6 +2180,27 @@
                 <w:sz w:val="16"/>
                 <w:szCs w:val="16"/>
               </w:rPr>
+              <w:t>Optimización en las validaciones implementadas en el formulario de recolección de información en la plataforma Scienti.</w:t>
+            </w:r>
+          </w:p>
+          <w:p>
+            <w:pPr>
+              <w:pStyle w:val="Normal"/>
+              <w:spacing w:lineRule="auto" w:line="240" w:before="0" w:after="0"/>
+              <w:jc w:val="both"/>
+              <w:rPr>
+                <w:rFonts w:ascii="Arial" w:hAnsi="Arial" w:eastAsia="Arial" w:cs="Arial"/>
+                <w:sz w:val="16"/>
+                <w:szCs w:val="16"/>
+              </w:rPr>
+            </w:pPr>
+            <w:r>
+              <w:rPr>
+                <w:rFonts w:eastAsia="Arial" w:cs="Arial" w:ascii="Arial" w:hAnsi="Arial"/>
+                <w:sz w:val="16"/>
+                <w:szCs w:val="16"/>
+              </w:rPr>
+              <w:t>Pruebas de experiencia de usuario a las optimizaciones implementadas.</w:t>
             </w:r>
           </w:p>
         </w:tc>
@@ -2239,6 +2234,7 @@
                 <w:sz w:val="16"/>
                 <w:szCs w:val="16"/>
               </w:rPr>
+              <w:t>Ofrece un sistema que permita ingresar o actualizar los datos en la plataforma Scienti</w:t>
             </w:r>
           </w:p>
         </w:tc>
@@ -2272,6 +2268,7 @@
                 <w:sz w:val="16"/>
                 <w:szCs w:val="16"/>
               </w:rPr>
+              <w:t>No. de errores reportados por los usuarios al actualizar los datos en la plataforma</w:t>
             </w:r>
           </w:p>
         </w:tc>
@@ -2371,6 +2368,27 @@
                 <w:sz w:val="16"/>
                 <w:szCs w:val="16"/>
               </w:rPr>
+              <w:t>Personal que realice la implementación de las validaciones.</w:t>
+            </w:r>
+          </w:p>
+          <w:p>
+            <w:pPr>
+              <w:pStyle w:val="Normal"/>
+              <w:spacing w:lineRule="auto" w:line="240" w:before="0" w:after="0"/>
+              <w:jc w:val="both"/>
+              <w:rPr>
+                <w:rFonts w:ascii="Arial" w:hAnsi="Arial" w:eastAsia="Arial" w:cs="Arial"/>
+                <w:sz w:val="16"/>
+                <w:szCs w:val="16"/>
+              </w:rPr>
+            </w:pPr>
+            <w:r>
+              <w:rPr>
+                <w:rFonts w:eastAsia="Arial" w:cs="Arial" w:ascii="Arial" w:hAnsi="Arial"/>
+                <w:sz w:val="16"/>
+                <w:szCs w:val="16"/>
+              </w:rPr>
+              <w:t>Recurso monetario para costear roles diferentes a los que ya estaban dispuestos en el proyecto para cubrir la necesidad indicada.</w:t>
             </w:r>
           </w:p>
         </w:tc>
@@ -2396,7 +2414,7 @@
               <w:pBdr/>
               <w:shd w:val="clear" w:fill="auto"/>
               <w:spacing w:lineRule="auto" w:line="240" w:before="0" w:after="0"/>
-              <w:ind w:left="284" w:right="0" w:hanging="0"/>
+              <w:ind w:right="0" w:hanging="0"/>
               <w:jc w:val="both"/>
               <w:rPr>
                 <w:rFonts w:ascii="Arial" w:hAnsi="Arial" w:eastAsia="Arial" w:cs="Arial"/>
@@ -2435,6 +2453,7 @@
                 <w:shd w:fill="auto" w:val="clear"/>
                 <w:vertAlign w:val="baseline"/>
               </w:rPr>
+              <w:t>Jorge Pineda</w:t>
             </w:r>
           </w:p>
         </w:tc>
@@ -2460,7 +2479,7 @@
               <w:pBdr/>
               <w:shd w:val="clear" w:fill="auto"/>
               <w:spacing w:lineRule="auto" w:line="240" w:before="0" w:after="0"/>
-              <w:ind w:left="284" w:right="0" w:hanging="0"/>
+              <w:ind w:right="0" w:hanging="0"/>
               <w:jc w:val="both"/>
               <w:rPr>
                 <w:rFonts w:ascii="Arial" w:hAnsi="Arial" w:eastAsia="Arial" w:cs="Arial"/>
@@ -2499,6 +2518,7 @@
                 <w:shd w:fill="auto" w:val="clear"/>
                 <w:vertAlign w:val="baseline"/>
               </w:rPr>
+              <w:t>Herramienta que permita determinar un mapa de calor en la página para analizar la interacción del usuario con la página (ej. smartlook)</w:t>
             </w:r>
           </w:p>
         </w:tc>

</xml_diff>